<commit_message>
make datum as the default current datum
</commit_message>
<xml_diff>
--- a/vorlagen/تصريح_بالدفن.docx
+++ b/vorlagen/تصريح_بالدفن.docx
@@ -1,6 +1,6 @@
 
 <file path=word/document.xml><?xml version="1.0" encoding="utf-8"?>
-<w:document xmlns:wpc="http://schemas.microsoft.com/office/word/2010/wordprocessingCanvas" xmlns:cx="http://schemas.microsoft.com/office/drawing/2014/chartex" xmlns:cx1="http://schemas.microsoft.com/office/drawing/2015/9/8/chartex" xmlns:cx2="http://schemas.microsoft.com/office/drawing/2015/10/21/chartex" xmlns:cx3="http://schemas.microsoft.com/office/drawing/2016/5/9/chartex" xmlns:cx4="http://schemas.microsoft.com/office/drawing/2016/5/10/chartex" xmlns:cx5="http://schemas.microsoft.com/office/drawing/2016/5/11/chartex" xmlns:cx6="http://schemas.microsoft.com/office/drawing/2016/5/12/chartex" xmlns:cx7="http://schemas.microsoft.com/office/drawing/2016/5/13/chartex" xmlns:cx8="http://schemas.microsoft.com/office/drawing/2016/5/14/chartex" xmlns:mc="http://schemas.openxmlformats.org/markup-compatibility/2006" xmlns:aink="http://schemas.microsoft.com/office/drawing/2016/ink" xmlns:am3d="http://schemas.microsoft.com/office/drawing/2017/model3d" xmlns:o="urn:schemas-microsoft-com:office:office" xmlns:r="http://schemas.openxmlformats.org/officeDocument/2006/relationships" xmlns:m="http://schemas.openxmlformats.org/officeDocument/2006/math" xmlns:v="urn:schemas-microsoft-com:vml" xmlns:wp14="http://schemas.microsoft.com/office/word/2010/wordprocessingDrawing" xmlns:wp="http://schemas.openxmlformats.org/drawingml/2006/wordprocessingDrawing" xmlns:w10="urn:schemas-microsoft-com:office:word" xmlns:w="http://schemas.openxmlformats.org/wordprocessingml/2006/main" xmlns:w14="http://schemas.microsoft.com/office/word/2010/wordml" xmlns:w15="http://schemas.microsoft.com/office/word/2012/wordml" xmlns:w16cex="http://schemas.microsoft.com/office/word/2018/wordml/cex" xmlns:w16cid="http://schemas.microsoft.com/office/word/2016/wordml/cid" xmlns:w16="http://schemas.microsoft.com/office/word/2018/wordml" xmlns:w16sdtdh="http://schemas.microsoft.com/office/word/2020/wordml/sdtdatahash" xmlns:w16se="http://schemas.microsoft.com/office/word/2015/wordml/symex" xmlns:wpg="http://schemas.microsoft.com/office/word/2010/wordprocessingGroup" xmlns:wpi="http://schemas.microsoft.com/office/word/2010/wordprocessingInk" xmlns:wne="http://schemas.microsoft.com/office/word/2006/wordml" xmlns:wps="http://schemas.microsoft.com/office/word/2010/wordprocessingShape" mc:Ignorable="w14 w15 w16se w16cid w16 w16cex w16sdtdh wp14">
+<w:document xmlns:wpc="http://schemas.microsoft.com/office/word/2010/wordprocessingCanvas" xmlns:cx="http://schemas.microsoft.com/office/drawing/2014/chartex" xmlns:cx1="http://schemas.microsoft.com/office/drawing/2015/9/8/chartex" xmlns:cx2="http://schemas.microsoft.com/office/drawing/2015/10/21/chartex" xmlns:cx3="http://schemas.microsoft.com/office/drawing/2016/5/9/chartex" xmlns:cx4="http://schemas.microsoft.com/office/drawing/2016/5/10/chartex" xmlns:cx5="http://schemas.microsoft.com/office/drawing/2016/5/11/chartex" xmlns:cx6="http://schemas.microsoft.com/office/drawing/2016/5/12/chartex" xmlns:cx7="http://schemas.microsoft.com/office/drawing/2016/5/13/chartex" xmlns:cx8="http://schemas.microsoft.com/office/drawing/2016/5/14/chartex" xmlns:mc="http://schemas.openxmlformats.org/markup-compatibility/2006" xmlns:aink="http://schemas.microsoft.com/office/drawing/2016/ink" xmlns:am3d="http://schemas.microsoft.com/office/drawing/2017/model3d" xmlns:o="urn:schemas-microsoft-com:office:office" xmlns:r="http://schemas.openxmlformats.org/officeDocument/2006/relationships" xmlns:m="http://schemas.openxmlformats.org/officeDocument/2006/math" xmlns:v="urn:schemas-microsoft-com:vml" xmlns:wp14="http://schemas.microsoft.com/office/word/2010/wordprocessingDrawing" xmlns:wp="http://schemas.openxmlformats.org/drawingml/2006/wordprocessingDrawing" xmlns:w10="urn:schemas-microsoft-com:office:word" xmlns:w="http://schemas.openxmlformats.org/wordprocessingml/2006/main" xmlns:w14="http://schemas.microsoft.com/office/word/2010/wordml" xmlns:w15="http://schemas.microsoft.com/office/word/2012/wordml" xmlns:w16cid="http://schemas.microsoft.com/office/word/2016/wordml/cid" xmlns:w16se="http://schemas.microsoft.com/office/word/2015/wordml/symex" xmlns:wpg="http://schemas.microsoft.com/office/word/2010/wordprocessingGroup" xmlns:wpi="http://schemas.microsoft.com/office/word/2010/wordprocessingInk" xmlns:wne="http://schemas.microsoft.com/office/word/2006/wordml" xmlns:wps="http://schemas.microsoft.com/office/word/2010/wordprocessingShape" mc:Ignorable="w14 w15 w16se w16cid wp14">
   <w:body>
     <w:p>
       <w:pPr>
@@ -181,16 +181,6 @@
           <w:sz w:val="24"/>
           <w:szCs w:val="24"/>
         </w:rPr>
-        <w:t>p</w:t>
-      </w:r>
-      <w:r>
-        <w:rPr>
-          <w:rFonts w:asciiTheme="minorBidi" w:hAnsiTheme="minorBidi"/>
-          <w:b/>
-          <w:bCs/>
-          <w:sz w:val="24"/>
-          <w:szCs w:val="24"/>
-        </w:rPr>
         <w:t>datum</w:t>
       </w:r>
       <w:proofErr w:type="spellEnd"/>
@@ -448,14 +438,13 @@
           <w:szCs w:val="24"/>
           <w:rtl/>
         </w:rPr>
-        <w:t>في</w:t>
-      </w:r>
-      <w:r>
-        <w:rPr>
-          <w:rFonts w:asciiTheme="minorBidi" w:hAnsiTheme="minorBidi"/>
-          <w:sz w:val="24"/>
-          <w:szCs w:val="24"/>
-          <w:rtl/>
+        <w:t xml:space="preserve">في </w:t>
+      </w:r>
+      <w:r>
+        <w:rPr>
+          <w:rFonts w:asciiTheme="minorBidi" w:hAnsiTheme="minorBidi"/>
+          <w:sz w:val="24"/>
+          <w:szCs w:val="24"/>
         </w:rPr>
         <w:t xml:space="preserve"> </w:t>
       </w:r>
@@ -464,6 +453,16 @@
           <w:rFonts w:asciiTheme="minorBidi" w:hAnsiTheme="minorBidi"/>
           <w:sz w:val="24"/>
           <w:szCs w:val="24"/>
+          <w:rtl/>
+        </w:rPr>
+        <w:t>يوم:</w:t>
+      </w:r>
+      <w:r>
+        <w:rPr>
+          <w:rFonts w:asciiTheme="minorBidi" w:hAnsiTheme="minorBidi" w:hint="cs"/>
+          <w:sz w:val="24"/>
+          <w:szCs w:val="24"/>
+          <w:rtl/>
         </w:rPr>
         <w:t xml:space="preserve"> </w:t>
       </w:r>
@@ -472,9 +471,25 @@
           <w:rFonts w:asciiTheme="minorBidi" w:hAnsiTheme="minorBidi"/>
           <w:sz w:val="24"/>
           <w:szCs w:val="24"/>
-          <w:rtl/>
-        </w:rPr>
-        <w:t>يوم:</w:t>
+        </w:rPr>
+        <w:t>{{tag}}</w:t>
+      </w:r>
+      <w:r>
+        <w:rPr>
+          <w:rFonts w:asciiTheme="minorBidi" w:hAnsiTheme="minorBidi" w:hint="cs"/>
+          <w:sz w:val="24"/>
+          <w:szCs w:val="24"/>
+          <w:rtl/>
+        </w:rPr>
+        <w:t xml:space="preserve">  </w:t>
+      </w:r>
+      <w:r>
+        <w:rPr>
+          <w:rFonts w:asciiTheme="minorBidi" w:hAnsiTheme="minorBidi"/>
+          <w:sz w:val="24"/>
+          <w:szCs w:val="24"/>
+        </w:rPr>
+        <w:t xml:space="preserve">      </w:t>
       </w:r>
       <w:r>
         <w:rPr>
@@ -490,86 +505,62 @@
           <w:rFonts w:asciiTheme="minorBidi" w:hAnsiTheme="minorBidi"/>
           <w:sz w:val="24"/>
           <w:szCs w:val="24"/>
-        </w:rPr>
-        <w:t>{{tag}}</w:t>
-      </w:r>
-      <w:r>
-        <w:rPr>
-          <w:rFonts w:asciiTheme="minorBidi" w:hAnsiTheme="minorBidi" w:hint="cs"/>
-          <w:sz w:val="24"/>
-          <w:szCs w:val="24"/>
-          <w:rtl/>
+          <w:rtl/>
+        </w:rPr>
+        <w:t xml:space="preserve"> من شهر:</w:t>
+      </w:r>
+      <w:r>
+        <w:rPr>
+          <w:rFonts w:asciiTheme="minorBidi" w:hAnsiTheme="minorBidi"/>
+          <w:sz w:val="24"/>
+          <w:szCs w:val="24"/>
+        </w:rPr>
+        <w:t xml:space="preserve"> {{</w:t>
+      </w:r>
+      <w:proofErr w:type="spellStart"/>
+      <w:r>
+        <w:rPr>
+          <w:rFonts w:asciiTheme="minorBidi" w:hAnsiTheme="minorBidi"/>
+          <w:sz w:val="24"/>
+          <w:szCs w:val="24"/>
+        </w:rPr>
+        <w:t>monat</w:t>
+      </w:r>
+      <w:proofErr w:type="spellEnd"/>
+      <w:r>
+        <w:rPr>
+          <w:rFonts w:asciiTheme="minorBidi" w:hAnsiTheme="minorBidi"/>
+          <w:sz w:val="24"/>
+          <w:szCs w:val="24"/>
+        </w:rPr>
+        <w:t xml:space="preserve">}} </w:t>
+      </w:r>
+      <w:r>
+        <w:rPr>
+          <w:rFonts w:asciiTheme="minorBidi" w:hAnsiTheme="minorBidi" w:hint="cs"/>
+          <w:sz w:val="24"/>
+          <w:szCs w:val="24"/>
+          <w:rtl/>
+        </w:rPr>
+        <w:t xml:space="preserve"> </w:t>
+      </w:r>
+      <w:r>
+        <w:rPr>
+          <w:rFonts w:asciiTheme="minorBidi" w:hAnsiTheme="minorBidi"/>
+          <w:sz w:val="24"/>
+          <w:szCs w:val="24"/>
+        </w:rPr>
+        <w:t xml:space="preserve">     </w:t>
+      </w:r>
+      <w:bookmarkStart w:id="0" w:name="_GoBack"/>
+      <w:bookmarkEnd w:id="0"/>
+      <w:r>
+        <w:rPr>
+          <w:rFonts w:asciiTheme="minorBidi" w:hAnsiTheme="minorBidi"/>
+          <w:sz w:val="24"/>
+          <w:szCs w:val="24"/>
         </w:rPr>
         <w:t xml:space="preserve">  </w:t>
-      </w:r>
-      <w:r>
-        <w:rPr>
-          <w:rFonts w:asciiTheme="minorBidi" w:hAnsiTheme="minorBidi"/>
-          <w:sz w:val="24"/>
-          <w:szCs w:val="24"/>
-        </w:rPr>
-        <w:t xml:space="preserve">               </w:t>
-      </w:r>
-      <w:r>
-        <w:rPr>
-          <w:rFonts w:asciiTheme="minorBidi" w:hAnsiTheme="minorBidi" w:hint="cs"/>
-          <w:sz w:val="24"/>
-          <w:szCs w:val="24"/>
-          <w:rtl/>
-        </w:rPr>
-        <w:t xml:space="preserve"> </w:t>
-      </w:r>
-      <w:r>
-        <w:rPr>
-          <w:rFonts w:asciiTheme="minorBidi" w:hAnsiTheme="minorBidi"/>
-          <w:sz w:val="24"/>
-          <w:szCs w:val="24"/>
-          <w:rtl/>
-        </w:rPr>
-        <w:t xml:space="preserve"> من شهر:</w:t>
-      </w:r>
-      <w:r>
-        <w:rPr>
-          <w:rFonts w:asciiTheme="minorBidi" w:hAnsiTheme="minorBidi"/>
-          <w:sz w:val="24"/>
-          <w:szCs w:val="24"/>
-        </w:rPr>
-        <w:t xml:space="preserve"> {{</w:t>
-      </w:r>
-      <w:proofErr w:type="spellStart"/>
-      <w:r>
-        <w:rPr>
-          <w:rFonts w:asciiTheme="minorBidi" w:hAnsiTheme="minorBidi"/>
-          <w:sz w:val="24"/>
-          <w:szCs w:val="24"/>
-        </w:rPr>
-        <w:t>monat</w:t>
-      </w:r>
-      <w:proofErr w:type="spellEnd"/>
-      <w:r>
-        <w:rPr>
-          <w:rFonts w:asciiTheme="minorBidi" w:hAnsiTheme="minorBidi"/>
-          <w:sz w:val="24"/>
-          <w:szCs w:val="24"/>
-        </w:rPr>
-        <w:t xml:space="preserve">}} </w:t>
-      </w:r>
-      <w:r>
-        <w:rPr>
-          <w:rFonts w:asciiTheme="minorBidi" w:hAnsiTheme="minorBidi" w:hint="cs"/>
-          <w:sz w:val="24"/>
-          <w:szCs w:val="24"/>
-          <w:rtl/>
-        </w:rPr>
-        <w:t xml:space="preserve"> </w:t>
-      </w:r>
-      <w:r>
-        <w:rPr>
-          <w:rFonts w:asciiTheme="minorBidi" w:hAnsiTheme="minorBidi"/>
-          <w:sz w:val="24"/>
-          <w:szCs w:val="24"/>
-        </w:rPr>
-        <w:t xml:space="preserve">                         </w:t>
       </w:r>
       <w:r>
         <w:rPr>
@@ -1654,7 +1645,7 @@
 </file>
 
 <file path=word/styles.xml><?xml version="1.0" encoding="utf-8"?>
-<w:styles xmlns:mc="http://schemas.openxmlformats.org/markup-compatibility/2006" xmlns:r="http://schemas.openxmlformats.org/officeDocument/2006/relationships" xmlns:w="http://schemas.openxmlformats.org/wordprocessingml/2006/main" xmlns:w14="http://schemas.microsoft.com/office/word/2010/wordml" xmlns:w15="http://schemas.microsoft.com/office/word/2012/wordml" xmlns:w16cex="http://schemas.microsoft.com/office/word/2018/wordml/cex" xmlns:w16cid="http://schemas.microsoft.com/office/word/2016/wordml/cid" xmlns:w16="http://schemas.microsoft.com/office/word/2018/wordml" xmlns:w16sdtdh="http://schemas.microsoft.com/office/word/2020/wordml/sdtdatahash" xmlns:w16se="http://schemas.microsoft.com/office/word/2015/wordml/symex" mc:Ignorable="w14 w15 w16se w16cid w16 w16cex w16sdtdh">
+<w:styles xmlns:mc="http://schemas.openxmlformats.org/markup-compatibility/2006" xmlns:r="http://schemas.openxmlformats.org/officeDocument/2006/relationships" xmlns:w="http://schemas.openxmlformats.org/wordprocessingml/2006/main" xmlns:w14="http://schemas.microsoft.com/office/word/2010/wordml" xmlns:w15="http://schemas.microsoft.com/office/word/2012/wordml" xmlns:w16cid="http://schemas.microsoft.com/office/word/2016/wordml/cid" xmlns:w16se="http://schemas.microsoft.com/office/word/2015/wordml/symex" mc:Ignorable="w14 w15 w16se w16cid">
   <w:docDefaults>
     <w:rPrDefault>
       <w:rPr>
@@ -1670,7 +1661,7 @@
       </w:pPr>
     </w:pPrDefault>
   </w:docDefaults>
-  <w:latentStyles w:defLockedState="0" w:defUIPriority="99" w:defSemiHidden="0" w:defUnhideWhenUsed="0" w:defQFormat="0" w:count="376">
+  <w:latentStyles w:defLockedState="0" w:defUIPriority="99" w:defSemiHidden="0" w:defUnhideWhenUsed="0" w:defQFormat="0" w:count="375">
     <w:lsdException w:name="Normal" w:uiPriority="0" w:qFormat="1"/>
     <w:lsdException w:name="heading 1" w:uiPriority="9" w:qFormat="1"/>
     <w:lsdException w:name="heading 2" w:semiHidden="1" w:uiPriority="9" w:unhideWhenUsed="1" w:qFormat="1"/>
@@ -1776,6 +1767,7 @@
     <w:lsdException w:name="HTML Sample" w:semiHidden="1" w:unhideWhenUsed="1"/>
     <w:lsdException w:name="HTML Typewriter" w:semiHidden="1" w:unhideWhenUsed="1"/>
     <w:lsdException w:name="HTML Variable" w:semiHidden="1" w:unhideWhenUsed="1"/>
+    <w:lsdException w:name="Normal Table" w:semiHidden="1" w:unhideWhenUsed="1"/>
     <w:lsdException w:name="annotation subject" w:semiHidden="1" w:unhideWhenUsed="1"/>
     <w:lsdException w:name="No List" w:semiHidden="1" w:unhideWhenUsed="1"/>
     <w:lsdException w:name="Outline List 1" w:semiHidden="1" w:unhideWhenUsed="1"/>
@@ -1822,8 +1814,10 @@
     <w:lsdException w:name="Table Subtle 2" w:semiHidden="1" w:unhideWhenUsed="1"/>
     <w:lsdException w:name="Table Web 1" w:semiHidden="1" w:unhideWhenUsed="1"/>
     <w:lsdException w:name="Table Web 2" w:semiHidden="1" w:unhideWhenUsed="1"/>
+    <w:lsdException w:name="Table Web 3" w:semiHidden="1" w:unhideWhenUsed="1"/>
     <w:lsdException w:name="Balloon Text" w:semiHidden="1" w:unhideWhenUsed="1"/>
     <w:lsdException w:name="Table Grid" w:uiPriority="39"/>
+    <w:lsdException w:name="Table Theme" w:semiHidden="1" w:unhideWhenUsed="1"/>
     <w:lsdException w:name="Placeholder Text" w:semiHidden="1"/>
     <w:lsdException w:name="No Spacing" w:uiPriority="1" w:qFormat="1"/>
     <w:lsdException w:name="Light Shading" w:uiPriority="60"/>
@@ -2043,7 +2037,6 @@
     <w:lsdException w:name="Smart Hyperlink" w:semiHidden="1" w:unhideWhenUsed="1"/>
     <w:lsdException w:name="Hashtag" w:semiHidden="1" w:unhideWhenUsed="1"/>
     <w:lsdException w:name="Unresolved Mention" w:semiHidden="1" w:unhideWhenUsed="1"/>
-    <w:lsdException w:name="Smart Link" w:semiHidden="1" w:unhideWhenUsed="1"/>
   </w:latentStyles>
   <w:style w:type="paragraph" w:default="1" w:styleId="Standard">
     <w:name w:val="Normal"/>

</xml_diff>